<commit_message>
Manual de usuario en pdf
</commit_message>
<xml_diff>
--- a/Manual de usuario.docx
+++ b/Manual de usuario.docx
@@ -345,7 +345,7 @@
             <w:noProof/>
             <w:webHidden/>
           </w:rPr>
-          <w:t>3</w:t>
+          <w:t>2</w:t>
         </w:r>
         <w:r>
           <w:rPr>
@@ -413,7 +413,7 @@
             <w:noProof/>
             <w:webHidden/>
           </w:rPr>
-          <w:t>3</w:t>
+          <w:t>2</w:t>
         </w:r>
         <w:r>
           <w:rPr>
@@ -481,7 +481,7 @@
             <w:noProof/>
             <w:webHidden/>
           </w:rPr>
-          <w:t>4</w:t>
+          <w:t>3</w:t>
         </w:r>
         <w:r>
           <w:rPr>
@@ -549,7 +549,7 @@
             <w:noProof/>
             <w:webHidden/>
           </w:rPr>
-          <w:t>5</w:t>
+          <w:t>4</w:t>
         </w:r>
         <w:r>
           <w:rPr>
@@ -617,7 +617,7 @@
             <w:noProof/>
             <w:webHidden/>
           </w:rPr>
-          <w:t>5</w:t>
+          <w:t>4</w:t>
         </w:r>
         <w:r>
           <w:rPr>
@@ -685,7 +685,7 @@
             <w:noProof/>
             <w:webHidden/>
           </w:rPr>
-          <w:t>6</w:t>
+          <w:t>5</w:t>
         </w:r>
         <w:r>
           <w:rPr>
@@ -753,7 +753,7 @@
             <w:noProof/>
             <w:webHidden/>
           </w:rPr>
-          <w:t>6</w:t>
+          <w:t>5</w:t>
         </w:r>
         <w:r>
           <w:rPr>
@@ -821,7 +821,7 @@
             <w:noProof/>
             <w:webHidden/>
           </w:rPr>
-          <w:t>7</w:t>
+          <w:t>6</w:t>
         </w:r>
         <w:r>
           <w:rPr>
@@ -889,7 +889,7 @@
             <w:noProof/>
             <w:webHidden/>
           </w:rPr>
-          <w:t>7</w:t>
+          <w:t>6</w:t>
         </w:r>
         <w:r>
           <w:rPr>
@@ -957,7 +957,7 @@
             <w:noProof/>
             <w:webHidden/>
           </w:rPr>
-          <w:t>7</w:t>
+          <w:t>6</w:t>
         </w:r>
         <w:r>
           <w:rPr>
@@ -1025,7 +1025,7 @@
             <w:noProof/>
             <w:webHidden/>
           </w:rPr>
-          <w:t>8</w:t>
+          <w:t>7</w:t>
         </w:r>
         <w:r>
           <w:rPr>
@@ -1093,7 +1093,7 @@
             <w:noProof/>
             <w:webHidden/>
           </w:rPr>
-          <w:t>8</w:t>
+          <w:t>7</w:t>
         </w:r>
         <w:r>
           <w:rPr>
@@ -1161,7 +1161,7 @@
             <w:noProof/>
             <w:webHidden/>
           </w:rPr>
-          <w:t>9</w:t>
+          <w:t>8</w:t>
         </w:r>
         <w:r>
           <w:rPr>
@@ -1229,7 +1229,7 @@
             <w:noProof/>
             <w:webHidden/>
           </w:rPr>
-          <w:t>9</w:t>
+          <w:t>8</w:t>
         </w:r>
         <w:r>
           <w:rPr>
@@ -1297,7 +1297,7 @@
             <w:noProof/>
             <w:webHidden/>
           </w:rPr>
-          <w:t>10</w:t>
+          <w:t>9</w:t>
         </w:r>
         <w:r>
           <w:rPr>
@@ -1365,7 +1365,7 @@
             <w:noProof/>
             <w:webHidden/>
           </w:rPr>
-          <w:t>10</w:t>
+          <w:t>9</w:t>
         </w:r>
         <w:r>
           <w:rPr>
@@ -1433,7 +1433,7 @@
             <w:noProof/>
             <w:webHidden/>
           </w:rPr>
-          <w:t>10</w:t>
+          <w:t>9</w:t>
         </w:r>
         <w:r>
           <w:rPr>
@@ -1501,7 +1501,7 @@
             <w:noProof/>
             <w:webHidden/>
           </w:rPr>
-          <w:t>11</w:t>
+          <w:t>10</w:t>
         </w:r>
         <w:r>
           <w:rPr>
@@ -1569,7 +1569,7 @@
             <w:noProof/>
             <w:webHidden/>
           </w:rPr>
-          <w:t>11</w:t>
+          <w:t>10</w:t>
         </w:r>
         <w:r>
           <w:rPr>
@@ -4601,6 +4601,7 @@
   </w:compat>
   <w:rsids>
     <w:rsidRoot w:val="005D6E81"/>
+    <w:rsid w:val="00003BF2"/>
     <w:rsid w:val="005D6E81"/>
     <w:rsid w:val="00786F66"/>
     <w:rsid w:val="00CB6C69"/>

</xml_diff>